<commit_message>
first round of setup edits
</commit_message>
<xml_diff>
--- a/Resources/install_instructions.docx
+++ b/Resources/install_instructions.docx
@@ -217,7 +217,7 @@
           <w:rPr>
             <w:rStyle w:val="Hyperlink"/>
           </w:rPr>
-          <w:t>https://[workshop-git-URL]</w:t>
+          <w:t>https://github.com/ocean-tracking-network/2023-01-ACT-advanced-workshop/tree/master</w:t>
         </w:r>
       </w:hyperlink>
       <w:r>
@@ -293,11 +293,22 @@
       <w:r>
         <w:t xml:space="preserve">, feel free to clone this repository as you normally would, by running `git clone </w:t>
       </w:r>
-      <w:r>
-        <w:t>[workshop-git-URL]</w:t>
-      </w:r>
-      <w:r>
-        <w:t>.git</w:t>
+      <w:hyperlink r:id="rId8" w:history="1">
+        <w:r>
+          <w:rPr>
+            <w:rStyle w:val="Hyperlink"/>
+          </w:rPr>
+          <w:t>https://github.com/ocean-tracking-network/2023-01-ACT-advanced-workshop/tree/master</w:t>
+        </w:r>
+        <w:r>
+          <w:rPr>
+            <w:rStyle w:val="Hyperlink"/>
+          </w:rPr>
+          <w:t>.git</w:t>
+        </w:r>
+      </w:hyperlink>
+      <w:r>
+        <w:t xml:space="preserve"> </w:t>
       </w:r>
       <w:r>
         <w:t>` in a terminal program and following from step 3 above.</w:t>
@@ -371,7 +382,7 @@
       <w:r>
         <w:t xml:space="preserve">Point your browser to </w:t>
       </w:r>
-      <w:hyperlink r:id="rId8" w:history="1">
+      <w:hyperlink r:id="rId9" w:history="1">
         <w:r>
           <w:rPr>
             <w:rStyle w:val="Hyperlink"/>
@@ -463,7 +474,7 @@
       <w:r>
         <w:t xml:space="preserve">Point your browser to </w:t>
       </w:r>
-      <w:hyperlink r:id="rId9" w:history="1">
+      <w:hyperlink r:id="rId10" w:history="1">
         <w:r>
           <w:rPr>
             <w:rStyle w:val="Hyperlink"/>
@@ -795,7 +806,7 @@
         <w:lastRenderedPageBreak/>
         <w:t xml:space="preserve">packages included in OSGeo4W when installing. Choose “Express Desktop Install” and accept all defaults except uncheck boxes for QGIS and OPEN GIS, when prompted to only install GDAL. Please see installation instructions at </w:t>
       </w:r>
-      <w:hyperlink r:id="rId10" w:history="1">
+      <w:hyperlink r:id="rId11" w:history="1">
         <w:r>
           <w:rPr>
             <w:rStyle w:val="Hyperlink"/>
@@ -1025,7 +1036,7 @@
       <w:r>
         <w:t xml:space="preserve">On Mac, you will have to install the GDAL framework from an independent developer (a trusted source). Go to </w:t>
       </w:r>
-      <w:hyperlink r:id="rId11" w:history="1">
+      <w:hyperlink r:id="rId12" w:history="1">
         <w:r>
           <w:rPr>
             <w:rStyle w:val="Hyperlink"/>
@@ -1336,7 +1347,7 @@
       <w:r>
         <w:t xml:space="preserve"> </w:t>
       </w:r>
-      <w:hyperlink r:id="rId12" w:history="1">
+      <w:hyperlink r:id="rId13" w:history="1">
         <w:r>
           <w:rPr>
             <w:rStyle w:val="Hyperlink"/>

</xml_diff>

<commit_message>
Fixed link to git repo in install instructions.
</commit_message>
<xml_diff>
--- a/Resources/install_instructions.docx
+++ b/Resources/install_instructions.docx
@@ -18,18 +18,21 @@
     <w:p>
       <w:pPr>
         <w:pStyle w:val="Heading"/>
-      </w:pPr>
-      <w:r>
-        <w:rPr>
-          <w:rtl w:val="0"/>
+        <w:rPr>
           <w:lang w:val="fr-FR"/>
         </w:rPr>
+      </w:pPr>
+      <w:r>
+        <w:rPr>
+          <w:rtl w:val="0"/>
+          <w:lang w:val="fr-FR"/>
+        </w:rPr>
         <w:t>Preparation</w:t>
       </w:r>
     </w:p>
     <w:p>
       <w:pPr>
-        <w:pStyle w:val="Body"/>
+        <w:pStyle w:val="Body A"/>
       </w:pPr>
       <w:r>
         <w:rPr>
@@ -41,7 +44,7 @@
     </w:p>
     <w:p>
       <w:pPr>
-        <w:pStyle w:val="Body"/>
+        <w:pStyle w:val="Body A"/>
       </w:pPr>
       <w:r>
         <w:rPr>
@@ -53,7 +56,7 @@
     </w:p>
     <w:p>
       <w:pPr>
-        <w:pStyle w:val="Body"/>
+        <w:pStyle w:val="Body A"/>
         <w:ind w:left="720" w:hanging="720"/>
       </w:pPr>
       <w:r>
@@ -66,7 +69,7 @@
     </w:p>
     <w:p>
       <w:pPr>
-        <w:pStyle w:val="Body"/>
+        <w:pStyle w:val="Body A"/>
         <w:ind w:left="720" w:hanging="720"/>
       </w:pPr>
       <w:r>
@@ -84,7 +87,11 @@
           <w:ilvl w:val="0"/>
           <w:numId w:val="2"/>
         </w:numPr>
-        <w:rPr>
+        <w:bidi w:val="0"/>
+        <w:ind w:right="0"/>
+        <w:jc w:val="left"/>
+        <w:rPr>
+          <w:rtl w:val="0"/>
           <w:lang w:val="en-US"/>
         </w:rPr>
       </w:pPr>
@@ -127,6 +134,7 @@
       </w:r>
       <w:r>
         <w:rPr>
+          <w:rStyle w:val="None"/>
           <w:rtl w:val="0"/>
           <w:lang w:val="en-US"/>
         </w:rPr>
@@ -140,12 +148,17 @@
           <w:ilvl w:val="0"/>
           <w:numId w:val="2"/>
         </w:numPr>
-        <w:rPr>
-          <w:lang w:val="en-US"/>
-        </w:rPr>
-      </w:pPr>
-      <w:r>
-        <w:rPr>
+        <w:bidi w:val="0"/>
+        <w:ind w:right="0"/>
+        <w:jc w:val="left"/>
+        <w:rPr>
+          <w:rtl w:val="0"/>
+          <w:lang w:val="en-US"/>
+        </w:rPr>
+      </w:pPr>
+      <w:r>
+        <w:rPr>
+          <w:rStyle w:val="None"/>
           <w:rtl w:val="0"/>
           <w:lang w:val="en-US"/>
         </w:rPr>
@@ -159,12 +172,17 @@
           <w:ilvl w:val="0"/>
           <w:numId w:val="2"/>
         </w:numPr>
-        <w:rPr>
-          <w:lang w:val="en-US"/>
-        </w:rPr>
-      </w:pPr>
-      <w:r>
-        <w:rPr>
+        <w:bidi w:val="0"/>
+        <w:ind w:right="0"/>
+        <w:jc w:val="left"/>
+        <w:rPr>
+          <w:rtl w:val="0"/>
+          <w:lang w:val="en-US"/>
+        </w:rPr>
+      </w:pPr>
+      <w:r>
+        <w:rPr>
+          <w:rStyle w:val="None"/>
           <w:rtl w:val="0"/>
           <w:lang w:val="en-US"/>
         </w:rPr>
@@ -178,12 +196,17 @@
           <w:ilvl w:val="0"/>
           <w:numId w:val="2"/>
         </w:numPr>
-        <w:rPr>
-          <w:lang w:val="en-US"/>
-        </w:rPr>
-      </w:pPr>
-      <w:r>
-        <w:rPr>
+        <w:bidi w:val="0"/>
+        <w:ind w:right="0"/>
+        <w:jc w:val="left"/>
+        <w:rPr>
+          <w:rtl w:val="0"/>
+          <w:lang w:val="en-US"/>
+        </w:rPr>
+      </w:pPr>
+      <w:r>
+        <w:rPr>
+          <w:rStyle w:val="None"/>
           <w:rtl w:val="0"/>
           <w:lang w:val="en-US"/>
         </w:rPr>
@@ -191,6 +214,7 @@
       </w:r>
       <w:r>
         <w:rPr>
+          <w:rStyle w:val="None"/>
           <w:rtl w:val="0"/>
           <w:lang w:val="en-US"/>
         </w:rPr>
@@ -198,6 +222,7 @@
       </w:r>
       <w:r>
         <w:rPr>
+          <w:rStyle w:val="None"/>
           <w:rtl w:val="0"/>
           <w:lang w:val="en-US"/>
         </w:rPr>
@@ -205,6 +230,7 @@
       </w:r>
       <w:r>
         <w:rPr>
+          <w:rStyle w:val="None"/>
           <w:rtl w:val="0"/>
           <w:lang w:val="en-US"/>
         </w:rPr>
@@ -212,6 +238,7 @@
       </w:r>
       <w:r>
         <w:rPr>
+          <w:rStyle w:val="None"/>
           <w:rtl w:val="0"/>
           <w:lang w:val="en-US"/>
         </w:rPr>
@@ -225,12 +252,17 @@
           <w:ilvl w:val="0"/>
           <w:numId w:val="2"/>
         </w:numPr>
-        <w:rPr>
-          <w:lang w:val="en-US"/>
-        </w:rPr>
-      </w:pPr>
-      <w:r>
-        <w:rPr>
+        <w:bidi w:val="0"/>
+        <w:ind w:right="0"/>
+        <w:jc w:val="left"/>
+        <w:rPr>
+          <w:rtl w:val="0"/>
+          <w:lang w:val="en-US"/>
+        </w:rPr>
+      </w:pPr>
+      <w:r>
+        <w:rPr>
+          <w:rStyle w:val="None"/>
           <w:b w:val="1"/>
           <w:bCs w:val="1"/>
           <w:rtl w:val="0"/>
@@ -240,6 +272,7 @@
       </w:r>
       <w:r>
         <w:rPr>
+          <w:rStyle w:val="None"/>
           <w:rtl w:val="0"/>
           <w:lang w:val="en-US"/>
         </w:rPr>
@@ -277,6 +310,7 @@
       </w:r>
       <w:r>
         <w:rPr>
+          <w:rStyle w:val="None"/>
           <w:rtl w:val="0"/>
           <w:lang w:val="en-US"/>
         </w:rPr>
@@ -290,12 +324,17 @@
           <w:ilvl w:val="0"/>
           <w:numId w:val="2"/>
         </w:numPr>
-        <w:rPr>
-          <w:lang w:val="en-US"/>
-        </w:rPr>
-      </w:pPr>
-      <w:r>
-        <w:rPr>
+        <w:bidi w:val="0"/>
+        <w:ind w:right="0"/>
+        <w:jc w:val="left"/>
+        <w:rPr>
+          <w:rtl w:val="0"/>
+          <w:lang w:val="en-US"/>
+        </w:rPr>
+      </w:pPr>
+      <w:r>
+        <w:rPr>
+          <w:rStyle w:val="None"/>
           <w:rtl w:val="0"/>
           <w:lang w:val="en-US"/>
         </w:rPr>
@@ -309,12 +348,17 @@
           <w:ilvl w:val="1"/>
           <w:numId w:val="2"/>
         </w:numPr>
-        <w:rPr>
-          <w:lang w:val="en-US"/>
-        </w:rPr>
-      </w:pPr>
-      <w:r>
-        <w:rPr>
+        <w:bidi w:val="0"/>
+        <w:ind w:right="0"/>
+        <w:jc w:val="left"/>
+        <w:rPr>
+          <w:rtl w:val="0"/>
+          <w:lang w:val="en-US"/>
+        </w:rPr>
+      </w:pPr>
+      <w:r>
+        <w:rPr>
+          <w:rStyle w:val="None"/>
           <w:rtl w:val="0"/>
           <w:lang w:val="en-US"/>
         </w:rPr>
@@ -328,12 +372,17 @@
           <w:ilvl w:val="2"/>
           <w:numId w:val="2"/>
         </w:numPr>
-        <w:rPr>
-          <w:lang w:val="en-US"/>
-        </w:rPr>
-      </w:pPr>
-      <w:r>
-        <w:rPr>
+        <w:bidi w:val="0"/>
+        <w:ind w:right="0"/>
+        <w:jc w:val="left"/>
+        <w:rPr>
+          <w:rtl w:val="0"/>
+          <w:lang w:val="en-US"/>
+        </w:rPr>
+      </w:pPr>
+      <w:r>
+        <w:rPr>
+          <w:rStyle w:val="None"/>
           <w:rtl w:val="0"/>
           <w:lang w:val="en-US"/>
         </w:rPr>
@@ -347,12 +396,17 @@
           <w:ilvl w:val="2"/>
           <w:numId w:val="2"/>
         </w:numPr>
-        <w:rPr>
-          <w:lang w:val="en-US"/>
-        </w:rPr>
-      </w:pPr>
-      <w:r>
-        <w:rPr>
+        <w:bidi w:val="0"/>
+        <w:ind w:right="0"/>
+        <w:jc w:val="left"/>
+        <w:rPr>
+          <w:rtl w:val="0"/>
+          <w:lang w:val="en-US"/>
+        </w:rPr>
+      </w:pPr>
+      <w:r>
+        <w:rPr>
+          <w:rStyle w:val="None"/>
           <w:rtl w:val="0"/>
           <w:lang w:val="en-US"/>
         </w:rPr>
@@ -366,12 +420,17 @@
           <w:ilvl w:val="2"/>
           <w:numId w:val="2"/>
         </w:numPr>
-        <w:rPr>
-          <w:lang w:val="en-US"/>
-        </w:rPr>
-      </w:pPr>
-      <w:r>
-        <w:rPr>
+        <w:bidi w:val="0"/>
+        <w:ind w:right="0"/>
+        <w:jc w:val="left"/>
+        <w:rPr>
+          <w:rtl w:val="0"/>
+          <w:lang w:val="en-US"/>
+        </w:rPr>
+      </w:pPr>
+      <w:r>
+        <w:rPr>
+          <w:rStyle w:val="None"/>
           <w:rtl w:val="0"/>
           <w:lang w:val="en-US"/>
         </w:rPr>
@@ -385,16 +444,21 @@
           <w:ilvl w:val="1"/>
           <w:numId w:val="2"/>
         </w:numPr>
-        <w:rPr>
-          <w:lang w:val="en-US"/>
-        </w:rPr>
-      </w:pPr>
-      <w:r>
-        <w:rPr>
-          <w:rtl w:val="0"/>
-          <w:lang w:val="en-US"/>
-        </w:rPr>
-        <w:t>If you are familiar with Git and Github, feel free to clone this repository as you normally would, by running `git clone [workshop-git-URL].git` in a terminal program and following from step 3 above.</w:t>
+        <w:bidi w:val="0"/>
+        <w:ind w:right="0"/>
+        <w:jc w:val="left"/>
+        <w:rPr>
+          <w:rtl w:val="0"/>
+          <w:lang w:val="en-US"/>
+        </w:rPr>
+      </w:pPr>
+      <w:r>
+        <w:rPr>
+          <w:rStyle w:val="None"/>
+          <w:rtl w:val="0"/>
+          <w:lang w:val="en-US"/>
+        </w:rPr>
+        <w:t>If you are familiar with Git and Github, feel free to clone this repository as you normally would, by running `git clone https://github.com/ocean-tracking-network/2023-canssi-ecr-workshop.git` in a terminal program and following from step 3 above.</w:t>
       </w:r>
     </w:p>
     <w:p>
@@ -404,12 +468,17 @@
           <w:ilvl w:val="0"/>
           <w:numId w:val="2"/>
         </w:numPr>
-        <w:rPr>
-          <w:lang w:val="en-US"/>
-        </w:rPr>
-      </w:pPr>
-      <w:r>
-        <w:rPr>
+        <w:bidi w:val="0"/>
+        <w:ind w:right="0"/>
+        <w:jc w:val="left"/>
+        <w:rPr>
+          <w:rtl w:val="0"/>
+          <w:lang w:val="en-US"/>
+        </w:rPr>
+      </w:pPr>
+      <w:r>
+        <w:rPr>
+          <w:rStyle w:val="None"/>
           <w:rtl w:val="0"/>
           <w:lang w:val="en-US"/>
         </w:rPr>
@@ -418,7 +487,7 @@
     </w:p>
     <w:p>
       <w:pPr>
-        <w:pStyle w:val="Body"/>
+        <w:pStyle w:val="Body A"/>
       </w:pPr>
     </w:p>
     <w:p>
@@ -427,6 +496,7 @@
       </w:pPr>
       <w:r>
         <w:rPr>
+          <w:rStyle w:val="None"/>
           <w:rtl w:val="0"/>
           <w:lang w:val="en-US"/>
         </w:rPr>
@@ -440,12 +510,17 @@
           <w:ilvl w:val="0"/>
           <w:numId w:val="4"/>
         </w:numPr>
-        <w:rPr>
-          <w:lang w:val="en-US"/>
-        </w:rPr>
-      </w:pPr>
-      <w:r>
-        <w:rPr>
+        <w:bidi w:val="0"/>
+        <w:ind w:right="0"/>
+        <w:jc w:val="left"/>
+        <w:rPr>
+          <w:rtl w:val="0"/>
+          <w:lang w:val="en-US"/>
+        </w:rPr>
+      </w:pPr>
+      <w:r>
+        <w:rPr>
+          <w:rStyle w:val="None"/>
           <w:rtl w:val="0"/>
           <w:lang w:val="en-US"/>
         </w:rPr>
@@ -483,6 +558,7 @@
       </w:r>
       <w:r>
         <w:rPr>
+          <w:rStyle w:val="None"/>
           <w:rtl w:val="0"/>
           <w:lang w:val="en-US"/>
         </w:rPr>
@@ -496,12 +572,17 @@
           <w:ilvl w:val="0"/>
           <w:numId w:val="4"/>
         </w:numPr>
-        <w:rPr>
-          <w:lang w:val="en-US"/>
-        </w:rPr>
-      </w:pPr>
-      <w:r>
-        <w:rPr>
+        <w:bidi w:val="0"/>
+        <w:ind w:right="0"/>
+        <w:jc w:val="left"/>
+        <w:rPr>
+          <w:rtl w:val="0"/>
+          <w:lang w:val="en-US"/>
+        </w:rPr>
+      </w:pPr>
+      <w:r>
+        <w:rPr>
+          <w:rStyle w:val="None"/>
           <w:rtl w:val="0"/>
           <w:lang w:val="en-US"/>
         </w:rPr>
@@ -515,12 +596,17 @@
           <w:ilvl w:val="1"/>
           <w:numId w:val="4"/>
         </w:numPr>
-        <w:rPr>
-          <w:lang w:val="en-US"/>
-        </w:rPr>
-      </w:pPr>
-      <w:r>
-        <w:rPr>
+        <w:bidi w:val="0"/>
+        <w:ind w:right="0"/>
+        <w:jc w:val="left"/>
+        <w:rPr>
+          <w:rtl w:val="0"/>
+          <w:lang w:val="en-US"/>
+        </w:rPr>
+      </w:pPr>
+      <w:r>
+        <w:rPr>
+          <w:rStyle w:val="None"/>
           <w:rtl w:val="0"/>
           <w:lang w:val="en-US"/>
         </w:rPr>
@@ -528,6 +614,7 @@
       </w:r>
       <w:r>
         <w:rPr>
+          <w:rStyle w:val="None"/>
           <w:rtl w:val="0"/>
           <w:lang w:val="en-US"/>
         </w:rPr>
@@ -535,6 +622,7 @@
       </w:r>
       <w:r>
         <w:rPr>
+          <w:rStyle w:val="None"/>
           <w:rtl w:val="0"/>
           <w:lang w:val="en-US"/>
         </w:rPr>
@@ -542,6 +630,7 @@
       </w:r>
       <w:r>
         <w:rPr>
+          <w:rStyle w:val="None"/>
           <w:rtl w:val="0"/>
           <w:lang w:val="en-US"/>
         </w:rPr>
@@ -549,6 +638,7 @@
       </w:r>
       <w:r>
         <w:rPr>
+          <w:rStyle w:val="None"/>
           <w:rtl w:val="0"/>
           <w:lang w:val="en-US"/>
         </w:rPr>
@@ -556,6 +646,7 @@
       </w:r>
       <w:r>
         <w:rPr>
+          <w:rStyle w:val="None"/>
           <w:rtl w:val="0"/>
           <w:lang w:val="en-US"/>
         </w:rPr>
@@ -563,6 +654,7 @@
       </w:r>
       <w:r>
         <w:rPr>
+          <w:rStyle w:val="None"/>
           <w:rtl w:val="0"/>
           <w:lang w:val="en-US"/>
         </w:rPr>
@@ -570,6 +662,7 @@
       </w:r>
       <w:r>
         <w:rPr>
+          <w:rStyle w:val="None"/>
           <w:rtl w:val="0"/>
           <w:lang w:val="en-US"/>
         </w:rPr>
@@ -583,12 +676,17 @@
           <w:ilvl w:val="1"/>
           <w:numId w:val="4"/>
         </w:numPr>
-        <w:rPr>
-          <w:lang w:val="en-US"/>
-        </w:rPr>
-      </w:pPr>
-      <w:r>
-        <w:rPr>
+        <w:bidi w:val="0"/>
+        <w:ind w:right="0"/>
+        <w:jc w:val="left"/>
+        <w:rPr>
+          <w:rtl w:val="0"/>
+          <w:lang w:val="en-US"/>
+        </w:rPr>
+      </w:pPr>
+      <w:r>
+        <w:rPr>
+          <w:rStyle w:val="None"/>
           <w:rtl w:val="0"/>
           <w:lang w:val="en-US"/>
         </w:rPr>
@@ -602,12 +700,17 @@
           <w:ilvl w:val="0"/>
           <w:numId w:val="4"/>
         </w:numPr>
-        <w:rPr>
-          <w:lang w:val="en-US"/>
-        </w:rPr>
-      </w:pPr>
-      <w:r>
-        <w:rPr>
+        <w:bidi w:val="0"/>
+        <w:ind w:right="0"/>
+        <w:jc w:val="left"/>
+        <w:rPr>
+          <w:rtl w:val="0"/>
+          <w:lang w:val="en-US"/>
+        </w:rPr>
+      </w:pPr>
+      <w:r>
+        <w:rPr>
+          <w:rStyle w:val="None"/>
           <w:rtl w:val="0"/>
           <w:lang w:val="en-US"/>
         </w:rPr>
@@ -621,12 +724,17 @@
           <w:ilvl w:val="0"/>
           <w:numId w:val="4"/>
         </w:numPr>
-        <w:rPr>
-          <w:lang w:val="en-US"/>
-        </w:rPr>
-      </w:pPr>
-      <w:r>
-        <w:rPr>
+        <w:bidi w:val="0"/>
+        <w:ind w:right="0"/>
+        <w:jc w:val="left"/>
+        <w:rPr>
+          <w:rtl w:val="0"/>
+          <w:lang w:val="en-US"/>
+        </w:rPr>
+      </w:pPr>
+      <w:r>
+        <w:rPr>
+          <w:rStyle w:val="None"/>
           <w:rtl w:val="0"/>
           <w:lang w:val="en-US"/>
         </w:rPr>
@@ -639,6 +747,7 @@
       </w:pPr>
       <w:r>
         <w:rPr>
+          <w:rStyle w:val="None"/>
           <w:rtl w:val="0"/>
           <w:lang w:val="en-US"/>
         </w:rPr>
@@ -647,7 +756,7 @@
     </w:p>
     <w:p>
       <w:pPr>
-        <w:pStyle w:val="Body"/>
+        <w:pStyle w:val="Body A"/>
       </w:pPr>
     </w:p>
     <w:p>
@@ -657,12 +766,17 @@
           <w:ilvl w:val="0"/>
           <w:numId w:val="6"/>
         </w:numPr>
-        <w:rPr>
-          <w:lang w:val="en-US"/>
-        </w:rPr>
-      </w:pPr>
-      <w:r>
-        <w:rPr>
+        <w:bidi w:val="0"/>
+        <w:ind w:right="0"/>
+        <w:jc w:val="left"/>
+        <w:rPr>
+          <w:rtl w:val="0"/>
+          <w:lang w:val="en-US"/>
+        </w:rPr>
+      </w:pPr>
+      <w:r>
+        <w:rPr>
+          <w:rStyle w:val="None"/>
           <w:rtl w:val="0"/>
           <w:lang w:val="en-US"/>
         </w:rPr>
@@ -700,6 +814,7 @@
       </w:r>
       <w:r>
         <w:rPr>
+          <w:rStyle w:val="None"/>
           <w:rtl w:val="0"/>
           <w:lang w:val="en-US"/>
         </w:rPr>
@@ -713,12 +828,17 @@
           <w:ilvl w:val="0"/>
           <w:numId w:val="6"/>
         </w:numPr>
-        <w:rPr>
-          <w:lang w:val="en-US"/>
-        </w:rPr>
-      </w:pPr>
-      <w:r>
-        <w:rPr>
+        <w:bidi w:val="0"/>
+        <w:ind w:right="0"/>
+        <w:jc w:val="left"/>
+        <w:rPr>
+          <w:rtl w:val="0"/>
+          <w:lang w:val="en-US"/>
+        </w:rPr>
+      </w:pPr>
+      <w:r>
+        <w:rPr>
+          <w:rStyle w:val="None"/>
           <w:rtl w:val="0"/>
           <w:lang w:val="en-US"/>
         </w:rPr>
@@ -732,12 +852,17 @@
           <w:ilvl w:val="0"/>
           <w:numId w:val="6"/>
         </w:numPr>
-        <w:rPr>
-          <w:lang w:val="en-US"/>
-        </w:rPr>
-      </w:pPr>
-      <w:r>
-        <w:rPr>
+        <w:bidi w:val="0"/>
+        <w:ind w:right="0"/>
+        <w:jc w:val="left"/>
+        <w:rPr>
+          <w:rtl w:val="0"/>
+          <w:lang w:val="en-US"/>
+        </w:rPr>
+      </w:pPr>
+      <w:r>
+        <w:rPr>
+          <w:rStyle w:val="None"/>
           <w:rtl w:val="0"/>
           <w:lang w:val="en-US"/>
         </w:rPr>
@@ -750,6 +875,7 @@
       </w:pPr>
       <w:r>
         <w:rPr>
+          <w:rStyle w:val="None"/>
           <w:rtl w:val="0"/>
           <w:lang w:val="en-US"/>
         </w:rPr>
@@ -758,29 +884,24 @@
     </w:p>
     <w:p>
       <w:pPr>
-        <w:pStyle w:val="Body"/>
-      </w:pPr>
-      <w:r>
-        <w:rPr>
-          <w:rtl w:val="0"/>
-          <w:lang w:val="en-US"/>
-        </w:rPr>
-        <w:t xml:space="preserve">First, check if you already have GDAL installed. </w:t>
-      </w:r>
-      <w:r>
-        <w:rPr>
-          <w:rtl w:val="0"/>
-          <w:lang w:val="en-US"/>
-        </w:rPr>
-        <w:t>In a terminal window (Mac) or a Command Prompt (Windows), run the following line:</w:t>
-      </w:r>
-    </w:p>
-    <w:p>
-      <w:pPr>
-        <w:pStyle w:val="Body"/>
-      </w:pPr>
-      <w:r>
-        <w:rPr>
+        <w:pStyle w:val="Body A"/>
+      </w:pPr>
+      <w:r>
+        <w:rPr>
+          <w:rStyle w:val="None"/>
+          <w:rtl w:val="0"/>
+          <w:lang w:val="en-US"/>
+        </w:rPr>
+        <w:t>First, check if you already have GDAL installed. In a terminal window (Mac) or a Command Prompt (Windows), run the following line:</w:t>
+      </w:r>
+    </w:p>
+    <w:p>
+      <w:pPr>
+        <w:pStyle w:val="Body A"/>
+      </w:pPr>
+      <w:r>
+        <w:rPr>
+          <w:rStyle w:val="None"/>
           <w:rtl w:val="0"/>
           <w:lang w:val="en-US"/>
         </w:rPr>
@@ -788,6 +909,7 @@
       </w:r>
       <w:r>
         <w:rPr>
+          <w:rStyle w:val="None"/>
           <w:rtl w:val="0"/>
           <w:lang w:val="en-US"/>
         </w:rPr>
@@ -795,6 +917,7 @@
       </w:r>
       <w:r>
         <w:rPr>
+          <w:rStyle w:val="None"/>
           <w:rtl w:val="0"/>
           <w:lang w:val="en-US"/>
         </w:rPr>
@@ -803,10 +926,11 @@
     </w:p>
     <w:p>
       <w:pPr>
-        <w:pStyle w:val="Body"/>
-      </w:pPr>
-      <w:r>
-        <w:rPr>
+        <w:pStyle w:val="Body A"/>
+      </w:pPr>
+      <w:r>
+        <w:rPr>
+          <w:rStyle w:val="None"/>
           <w:rtl w:val="0"/>
           <w:lang w:val="en-US"/>
         </w:rPr>
@@ -882,19 +1006,17 @@
           <w:tab w:val="left" w:pos="7740"/>
           <w:tab w:val="left" w:pos="7760"/>
         </w:tabs>
-        <w:bidi w:val="0"/>
         <w:spacing w:before="0" w:line="240" w:lineRule="auto"/>
-        <w:ind w:left="0" w:right="0" w:firstLine="0"/>
-        <w:jc w:val="left"/>
-        <w:rPr>
+        <w:rPr>
+          <w:rStyle w:val="None"/>
           <w:rFonts w:ascii="Menlo Regular" w:cs="Menlo Regular" w:hAnsi="Menlo Regular" w:eastAsia="Menlo Regular"/>
           <w:sz w:val="22"/>
           <w:szCs w:val="22"/>
-          <w:rtl w:val="0"/>
-        </w:rPr>
-      </w:pPr>
-      <w:r>
-        <w:rPr>
+        </w:rPr>
+      </w:pPr>
+      <w:r>
+        <w:rPr>
+          <w:rStyle w:val="None"/>
           <w:rFonts w:ascii="Menlo Regular" w:hAnsi="Menlo Regular"/>
           <w:sz w:val="22"/>
           <w:szCs w:val="22"/>
@@ -973,15 +1095,12 @@
           <w:tab w:val="left" w:pos="7740"/>
           <w:tab w:val="left" w:pos="7760"/>
         </w:tabs>
-        <w:bidi w:val="0"/>
         <w:spacing w:before="0" w:line="240" w:lineRule="auto"/>
-        <w:ind w:left="0" w:right="0" w:firstLine="0"/>
-        <w:jc w:val="left"/>
-        <w:rPr>
+        <w:rPr>
+          <w:rStyle w:val="None"/>
           <w:rFonts w:ascii="Menlo Regular" w:cs="Menlo Regular" w:hAnsi="Menlo Regular" w:eastAsia="Menlo Regular"/>
           <w:sz w:val="22"/>
           <w:szCs w:val="22"/>
-          <w:rtl w:val="0"/>
         </w:rPr>
       </w:pPr>
     </w:p>
@@ -1054,19 +1173,17 @@
           <w:tab w:val="left" w:pos="7740"/>
           <w:tab w:val="left" w:pos="7760"/>
         </w:tabs>
-        <w:bidi w:val="0"/>
         <w:spacing w:before="0" w:line="240" w:lineRule="auto"/>
-        <w:ind w:left="0" w:right="0" w:firstLine="0"/>
-        <w:jc w:val="left"/>
-        <w:rPr>
+        <w:rPr>
+          <w:rStyle w:val="None"/>
           <w:rFonts w:ascii="Calibri" w:cs="Calibri" w:hAnsi="Calibri" w:eastAsia="Calibri"/>
           <w:sz w:val="22"/>
           <w:szCs w:val="22"/>
-          <w:rtl w:val="0"/>
-        </w:rPr>
-      </w:pPr>
-      <w:r>
-        <w:rPr>
+        </w:rPr>
+      </w:pPr>
+      <w:r>
+        <w:rPr>
+          <w:rStyle w:val="None"/>
           <w:rFonts w:ascii="Calibri" w:hAnsi="Calibri"/>
           <w:sz w:val="22"/>
           <w:szCs w:val="22"/>
@@ -1145,15 +1262,12 @@
           <w:tab w:val="left" w:pos="7740"/>
           <w:tab w:val="left" w:pos="7760"/>
         </w:tabs>
-        <w:bidi w:val="0"/>
         <w:spacing w:before="0" w:line="240" w:lineRule="auto"/>
-        <w:ind w:left="0" w:right="0" w:firstLine="0"/>
-        <w:jc w:val="left"/>
-        <w:rPr>
+        <w:rPr>
+          <w:rStyle w:val="None"/>
           <w:rFonts w:ascii="Menlo Regular" w:cs="Menlo Regular" w:hAnsi="Menlo Regular" w:eastAsia="Menlo Regular"/>
           <w:sz w:val="22"/>
           <w:szCs w:val="22"/>
-          <w:rtl w:val="0"/>
         </w:rPr>
       </w:pPr>
     </w:p>
@@ -1163,6 +1277,7 @@
       </w:pPr>
       <w:r>
         <w:rPr>
+          <w:rStyle w:val="None"/>
           <w:rtl w:val="0"/>
           <w:lang w:val="en-US"/>
         </w:rPr>
@@ -1171,19 +1286,21 @@
     </w:p>
     <w:p>
       <w:pPr>
-        <w:pStyle w:val="Body"/>
-      </w:pPr>
-    </w:p>
-    <w:p>
-      <w:pPr>
-        <w:pStyle w:val="Body"/>
-        <w:rPr>
+        <w:pStyle w:val="Body A"/>
+      </w:pPr>
+    </w:p>
+    <w:p>
+      <w:pPr>
+        <w:pStyle w:val="Body A"/>
+        <w:rPr>
+          <w:rStyle w:val="None"/>
           <w:b w:val="1"/>
           <w:bCs w:val="1"/>
         </w:rPr>
       </w:pPr>
       <w:r>
         <w:rPr>
+          <w:rStyle w:val="None"/>
           <w:rtl w:val="0"/>
           <w:lang w:val="en-US"/>
         </w:rPr>
@@ -1191,6 +1308,8 @@
       </w:r>
       <w:r>
         <w:rPr>
+          <w:rStyle w:val="None"/>
+          <w:rFonts w:ascii="Arial Unicode MS" w:hAnsi="Arial Unicode MS" w:hint="default"/>
           <w:rtl w:val="1"/>
           <w:lang w:val="ar-SA" w:bidi="ar-SA"/>
         </w:rPr>
@@ -1198,6 +1317,7 @@
       </w:r>
       <w:r>
         <w:rPr>
+          <w:rStyle w:val="None"/>
           <w:rtl w:val="0"/>
           <w:lang w:val="nl-NL"/>
         </w:rPr>
@@ -1205,12 +1325,15 @@
       </w:r>
       <w:r>
         <w:rPr>
-          <w:rtl w:val="0"/>
+          <w:rStyle w:val="None"/>
+          <w:rtl w:val="0"/>
+          <w:lang w:val="en-US"/>
         </w:rPr>
         <w:t xml:space="preserve">” </w:t>
       </w:r>
       <w:r>
         <w:rPr>
+          <w:rStyle w:val="None"/>
           <w:rtl w:val="0"/>
           <w:lang w:val="en-US"/>
         </w:rPr>
@@ -1218,27 +1341,62 @@
       </w:r>
       <w:r>
         <w:rPr>
-          <w:rStyle w:val="Hyperlink.0"/>
+          <w:rStyle w:val="Hyperlink.1"/>
+          <w:outline w:val="0"/>
+          <w:color w:val="0563c1"/>
+          <w:u w:val="single" w:color="0563c1"/>
+          <w:lang w:val="de-DE"/>
+          <w14:textFill>
+            <w14:solidFill>
+              <w14:srgbClr w14:val="0563C1"/>
+            </w14:solidFill>
+          </w14:textFill>
         </w:rPr>
         <w:fldChar w:fldCharType="begin" w:fldLock="0"/>
       </w:r>
       <w:r>
         <w:rPr>
-          <w:rStyle w:val="Hyperlink.0"/>
+          <w:rStyle w:val="Hyperlink.1"/>
+          <w:outline w:val="0"/>
+          <w:color w:val="0563c1"/>
+          <w:u w:val="single" w:color="0563c1"/>
+          <w:lang w:val="de-DE"/>
+          <w14:textFill>
+            <w14:solidFill>
+              <w14:srgbClr w14:val="0563C1"/>
+            </w14:solidFill>
+          </w14:textFill>
         </w:rPr>
         <w:instrText xml:space="preserve"> HYPERLINK "https://trac.osgeo.org/osgeo4w"</w:instrText>
       </w:r>
       <w:r>
         <w:rPr>
-          <w:rStyle w:val="Hyperlink.0"/>
+          <w:rStyle w:val="Hyperlink.1"/>
+          <w:outline w:val="0"/>
+          <w:color w:val="0563c1"/>
+          <w:u w:val="single" w:color="0563c1"/>
+          <w:lang w:val="de-DE"/>
+          <w14:textFill>
+            <w14:solidFill>
+              <w14:srgbClr w14:val="0563C1"/>
+            </w14:solidFill>
+          </w14:textFill>
         </w:rPr>
         <w:fldChar w:fldCharType="separate" w:fldLock="0"/>
       </w:r>
       <w:r>
         <w:rPr>
-          <w:rStyle w:val="Hyperlink.0"/>
+          <w:rStyle w:val="Hyperlink.1"/>
+          <w:outline w:val="0"/>
+          <w:color w:val="0563c1"/>
+          <w:u w:val="single" w:color="0563c1"/>
           <w:rtl w:val="0"/>
           <w:lang w:val="de-DE"/>
+          <w14:textFill>
+            <w14:solidFill>
+              <w14:srgbClr w14:val="0563C1"/>
+            </w14:solidFill>
+          </w14:textFill>
         </w:rPr>
         <w:t>https://trac.osgeo.org/osgeo4w</w:t>
       </w:r>
@@ -1248,6 +1406,7 @@
       </w:r>
       <w:r>
         <w:rPr>
+          <w:rStyle w:val="None"/>
           <w:rtl w:val="0"/>
           <w:lang w:val="en-US"/>
         </w:rPr>
@@ -1255,6 +1414,8 @@
       </w:r>
       <w:r>
         <w:rPr>
+          <w:rStyle w:val="None"/>
+          <w:rFonts w:ascii="Arial Unicode MS" w:hAnsi="Arial Unicode MS" w:hint="default"/>
           <w:rtl w:val="1"/>
           <w:lang w:val="ar-SA" w:bidi="ar-SA"/>
         </w:rPr>
@@ -1262,6 +1423,7 @@
       </w:r>
       <w:r>
         <w:rPr>
+          <w:rStyle w:val="None"/>
           <w:rtl w:val="0"/>
           <w:lang w:val="en-US"/>
         </w:rPr>
@@ -1269,12 +1431,15 @@
       </w:r>
       <w:r>
         <w:rPr>
-          <w:rtl w:val="0"/>
+          <w:rStyle w:val="None"/>
+          <w:rtl w:val="0"/>
+          <w:lang w:val="en-US"/>
         </w:rPr>
         <w:t xml:space="preserve">” </w:t>
       </w:r>
       <w:r>
         <w:rPr>
+          <w:rStyle w:val="None"/>
           <w:rtl w:val="0"/>
           <w:lang w:val="en-US"/>
         </w:rPr>
@@ -1282,6 +1447,7 @@
       </w:r>
       <w:r>
         <w:rPr>
+          <w:rStyle w:val="None"/>
           <w:rFonts w:ascii="Times New Roman" w:hAnsi="Times New Roman"/>
           <w:b w:val="1"/>
           <w:bCs w:val="1"/>
@@ -1292,6 +1458,7 @@
       </w:r>
       <w:r>
         <w:rPr>
+          <w:rStyle w:val="None"/>
           <w:rtl w:val="0"/>
           <w:lang w:val="en-US"/>
         </w:rPr>
@@ -1299,6 +1466,8 @@
       </w:r>
       <w:r>
         <w:rPr>
+          <w:rStyle w:val="None"/>
+          <w:rFonts w:ascii="Arial Unicode MS" w:hAnsi="Arial Unicode MS" w:hint="default"/>
           <w:rtl w:val="1"/>
           <w:lang w:val="ar-SA" w:bidi="ar-SA"/>
         </w:rPr>
@@ -1306,6 +1475,7 @@
       </w:r>
       <w:r>
         <w:rPr>
+          <w:rStyle w:val="None"/>
           <w:rtl w:val="0"/>
           <w:lang w:val="en-US"/>
         </w:rPr>
@@ -1313,12 +1483,15 @@
       </w:r>
       <w:r>
         <w:rPr>
-          <w:rtl w:val="0"/>
+          <w:rStyle w:val="None"/>
+          <w:rtl w:val="0"/>
+          <w:lang w:val="en-US"/>
         </w:rPr>
         <w:t xml:space="preserve">” </w:t>
       </w:r>
       <w:r>
         <w:rPr>
+          <w:rStyle w:val="None"/>
           <w:rtl w:val="0"/>
           <w:lang w:val="en-US"/>
         </w:rPr>
@@ -1326,6 +1499,8 @@
       </w:r>
       <w:r>
         <w:rPr>
+          <w:rStyle w:val="None"/>
+          <w:rFonts w:ascii="Arial Unicode MS" w:hAnsi="Arial Unicode MS" w:hint="default"/>
           <w:rtl w:val="1"/>
           <w:lang w:val="ar-SA" w:bidi="ar-SA"/>
         </w:rPr>
@@ -1333,6 +1508,7 @@
       </w:r>
       <w:r>
         <w:rPr>
+          <w:rStyle w:val="None"/>
           <w:rtl w:val="0"/>
           <w:lang w:val="en-US"/>
         </w:rPr>
@@ -1340,12 +1516,15 @@
       </w:r>
       <w:r>
         <w:rPr>
-          <w:rtl w:val="0"/>
+          <w:rStyle w:val="None"/>
+          <w:rtl w:val="0"/>
+          <w:lang w:val="en-US"/>
         </w:rPr>
         <w:t>”</w:t>
       </w:r>
       <w:r>
         <w:rPr>
+          <w:rStyle w:val="None"/>
           <w:rtl w:val="0"/>
           <w:lang w:val="en-US"/>
         </w:rPr>
@@ -1353,6 +1532,8 @@
       </w:r>
       <w:r>
         <w:rPr>
+          <w:rStyle w:val="None"/>
+          <w:rFonts w:ascii="Arial Unicode MS" w:hAnsi="Arial Unicode MS" w:hint="default"/>
           <w:rtl w:val="1"/>
           <w:lang w:val="ar-SA" w:bidi="ar-SA"/>
         </w:rPr>
@@ -1360,6 +1541,7 @@
       </w:r>
       <w:r>
         <w:rPr>
+          <w:rStyle w:val="None"/>
           <w:rtl w:val="0"/>
           <w:lang w:val="en-US"/>
         </w:rPr>
@@ -1367,12 +1549,15 @@
       </w:r>
       <w:r>
         <w:rPr>
-          <w:rtl w:val="0"/>
+          <w:rStyle w:val="None"/>
+          <w:rtl w:val="0"/>
+          <w:lang w:val="en-US"/>
         </w:rPr>
         <w:t>”</w:t>
       </w:r>
       <w:r>
         <w:rPr>
+          <w:rStyle w:val="None"/>
           <w:rtl w:val="0"/>
           <w:lang w:val="en-US"/>
         </w:rPr>
@@ -1380,6 +1565,8 @@
       </w:r>
       <w:r>
         <w:rPr>
+          <w:rStyle w:val="None"/>
+          <w:rFonts w:ascii="Arial Unicode MS" w:hAnsi="Arial Unicode MS" w:hint="default"/>
           <w:rtl w:val="1"/>
           <w:lang w:val="ar-SA" w:bidi="ar-SA"/>
         </w:rPr>
@@ -1387,6 +1574,7 @@
       </w:r>
       <w:r>
         <w:rPr>
+          <w:rStyle w:val="None"/>
           <w:rtl w:val="0"/>
           <w:lang w:val="de-DE"/>
         </w:rPr>
@@ -1394,12 +1582,15 @@
       </w:r>
       <w:r>
         <w:rPr>
-          <w:rtl w:val="0"/>
+          <w:rStyle w:val="None"/>
+          <w:rtl w:val="0"/>
+          <w:lang w:val="en-US"/>
         </w:rPr>
         <w:t xml:space="preserve">” </w:t>
       </w:r>
       <w:r>
         <w:rPr>
+          <w:rStyle w:val="None"/>
           <w:rtl w:val="0"/>
           <w:lang w:val="en-US"/>
         </w:rPr>
@@ -1407,6 +1598,8 @@
       </w:r>
       <w:r>
         <w:rPr>
+          <w:rStyle w:val="None"/>
+          <w:rFonts w:ascii="Arial Unicode MS" w:hAnsi="Arial Unicode MS" w:hint="default"/>
           <w:rtl w:val="1"/>
           <w:lang w:val="ar-SA" w:bidi="ar-SA"/>
         </w:rPr>
@@ -1414,6 +1607,7 @@
       </w:r>
       <w:r>
         <w:rPr>
+          <w:rStyle w:val="None"/>
           <w:rtl w:val="0"/>
           <w:lang w:val="en-US"/>
         </w:rPr>
@@ -1421,12 +1615,15 @@
       </w:r>
       <w:r>
         <w:rPr>
-          <w:rtl w:val="0"/>
+          <w:rStyle w:val="None"/>
+          <w:rtl w:val="0"/>
+          <w:lang w:val="en-US"/>
         </w:rPr>
         <w:t xml:space="preserve">” </w:t>
       </w:r>
       <w:r>
         <w:rPr>
+          <w:rStyle w:val="None"/>
           <w:rtl w:val="0"/>
           <w:lang w:val="en-US"/>
         </w:rPr>
@@ -1434,6 +1631,8 @@
       </w:r>
       <w:r>
         <w:rPr>
+          <w:rStyle w:val="None"/>
+          <w:rFonts w:ascii="Arial Unicode MS" w:hAnsi="Arial Unicode MS" w:hint="default"/>
           <w:rtl w:val="1"/>
           <w:lang w:val="ar-SA" w:bidi="ar-SA"/>
         </w:rPr>
@@ -1441,6 +1640,7 @@
       </w:r>
       <w:r>
         <w:rPr>
+          <w:rStyle w:val="None"/>
           <w:rtl w:val="0"/>
           <w:lang w:val="fr-FR"/>
         </w:rPr>
@@ -1448,12 +1648,15 @@
       </w:r>
       <w:r>
         <w:rPr>
-          <w:rtl w:val="0"/>
+          <w:rStyle w:val="None"/>
+          <w:rtl w:val="0"/>
+          <w:lang w:val="en-US"/>
         </w:rPr>
         <w:t xml:space="preserve">” </w:t>
       </w:r>
       <w:r>
         <w:rPr>
+          <w:rStyle w:val="None"/>
           <w:rtl w:val="0"/>
           <w:lang w:val="en-US"/>
         </w:rPr>
@@ -1461,6 +1664,8 @@
       </w:r>
       <w:r>
         <w:rPr>
+          <w:rStyle w:val="None"/>
+          <w:rFonts w:ascii="Arial Unicode MS" w:hAnsi="Arial Unicode MS" w:hint="default"/>
           <w:rtl w:val="1"/>
           <w:lang w:val="ar-SA" w:bidi="ar-SA"/>
         </w:rPr>
@@ -1468,18 +1673,23 @@
       </w:r>
       <w:r>
         <w:rPr>
-          <w:rtl w:val="0"/>
+          <w:rStyle w:val="None"/>
+          <w:rtl w:val="0"/>
+          <w:lang w:val="en-US"/>
         </w:rPr>
         <w:t>Edit</w:t>
       </w:r>
       <w:r>
         <w:rPr>
-          <w:rtl w:val="0"/>
+          <w:rStyle w:val="None"/>
+          <w:rtl w:val="0"/>
+          <w:lang w:val="en-US"/>
         </w:rPr>
         <w:t xml:space="preserve">” </w:t>
       </w:r>
       <w:r>
         <w:rPr>
+          <w:rStyle w:val="None"/>
           <w:rtl w:val="0"/>
           <w:lang w:val="en-US"/>
         </w:rPr>
@@ -1487,6 +1697,8 @@
       </w:r>
       <w:r>
         <w:rPr>
+          <w:rStyle w:val="None"/>
+          <w:rFonts w:ascii="Arial Unicode MS" w:hAnsi="Arial Unicode MS" w:hint="default"/>
           <w:rtl w:val="1"/>
           <w:lang w:val="ar-SA" w:bidi="ar-SA"/>
         </w:rPr>
@@ -1494,6 +1706,7 @@
       </w:r>
       <w:r>
         <w:rPr>
+          <w:rStyle w:val="None"/>
           <w:rtl w:val="0"/>
           <w:lang w:val="en-US"/>
         </w:rPr>
@@ -1501,12 +1714,15 @@
       </w:r>
       <w:r>
         <w:rPr>
-          <w:rtl w:val="0"/>
+          <w:rStyle w:val="None"/>
+          <w:rtl w:val="0"/>
+          <w:lang w:val="en-US"/>
         </w:rPr>
         <w:t>”</w:t>
       </w:r>
       <w:r>
         <w:rPr>
+          <w:rStyle w:val="None"/>
           <w:rtl w:val="0"/>
           <w:lang w:val="en-US"/>
         </w:rPr>
@@ -1519,6 +1735,7 @@
       </w:pPr>
       <w:r>
         <w:rPr>
+          <w:rStyle w:val="None"/>
           <w:rtl w:val="0"/>
           <w:lang w:val="en-US"/>
         </w:rPr>
@@ -1527,8 +1744,9 @@
     </w:p>
     <w:p>
       <w:pPr>
-        <w:pStyle w:val="Body"/>
-        <w:rPr>
+        <w:pStyle w:val="Body A"/>
+        <w:rPr>
+          <w:rStyle w:val="None"/>
           <w:b w:val="1"/>
           <w:bCs w:val="1"/>
         </w:rPr>
@@ -1536,10 +1754,11 @@
     </w:p>
     <w:p>
       <w:pPr>
-        <w:pStyle w:val="Body"/>
-      </w:pPr>
-      <w:r>
-        <w:rPr>
+        <w:pStyle w:val="Body A"/>
+      </w:pPr>
+      <w:r>
+        <w:rPr>
+          <w:rStyle w:val="None"/>
           <w:rtl w:val="0"/>
           <w:lang w:val="en-US"/>
         </w:rPr>
@@ -1576,6 +1795,7 @@
       </w:r>
       <w:r>
         <w:rPr>
+          <w:rStyle w:val="None"/>
           <w:rtl w:val="0"/>
           <w:lang w:val="en-US"/>
         </w:rPr>
@@ -1583,6 +1803,7 @@
       </w:r>
       <w:r>
         <w:rPr>
+          <w:rStyle w:val="None"/>
           <w:b w:val="1"/>
           <w:bCs w:val="1"/>
           <w:rtl w:val="0"/>
@@ -1592,6 +1813,7 @@
       </w:r>
       <w:r>
         <w:rPr>
+          <w:rStyle w:val="None"/>
           <w:rtl w:val="0"/>
           <w:lang w:val="en-US"/>
         </w:rPr>
@@ -1600,10 +1822,11 @@
     </w:p>
     <w:p>
       <w:pPr>
-        <w:pStyle w:val="Body"/>
-      </w:pPr>
-      <w:r>
-        <w:rPr>
+        <w:pStyle w:val="Body A"/>
+      </w:pPr>
+      <w:r>
+        <w:rPr>
+          <w:rStyle w:val="None"/>
           <w:rtl w:val="0"/>
           <w:lang w:val="en-US"/>
         </w:rPr>
@@ -1612,10 +1835,12 @@
     </w:p>
     <w:p>
       <w:pPr>
-        <w:pStyle w:val="Body"/>
-      </w:pPr>
-      <w:r>
-        <w:rPr>
+        <w:pStyle w:val="Body A"/>
+      </w:pPr>
+      <w:r>
+        <w:rPr>
+          <w:rStyle w:val="None"/>
+          <w:rFonts w:ascii="Arial Unicode MS" w:hAnsi="Arial Unicode MS" w:hint="default"/>
           <w:rtl w:val="1"/>
           <w:lang w:val="ar-SA" w:bidi="ar-SA"/>
         </w:rPr>
@@ -1623,6 +1848,7 @@
       </w:r>
       <w:r>
         <w:rPr>
+          <w:rStyle w:val="None"/>
           <w:rtl w:val="0"/>
           <w:lang w:val="en-US"/>
         </w:rPr>
@@ -1630,12 +1856,16 @@
       </w:r>
       <w:r>
         <w:rPr>
-          <w:rtl w:val="1"/>
+          <w:rStyle w:val="None"/>
+          <w:rFonts w:ascii="Arial Unicode MS" w:hAnsi="Arial Unicode MS" w:hint="default"/>
+          <w:rtl w:val="0"/>
+          <w:lang w:val="en-US"/>
         </w:rPr>
         <w:t>’</w:t>
       </w:r>
       <w:r>
         <w:rPr>
+          <w:rStyle w:val="None"/>
           <w:rtl w:val="0"/>
           <w:lang w:val="en-US"/>
         </w:rPr>
@@ -1643,17 +1873,20 @@
       </w:r>
       <w:r>
         <w:rPr>
-          <w:rtl w:val="0"/>
+          <w:rStyle w:val="None"/>
+          <w:rtl w:val="0"/>
+          <w:lang w:val="en-US"/>
         </w:rPr>
         <w:t>”</w:t>
       </w:r>
     </w:p>
     <w:p>
       <w:pPr>
-        <w:pStyle w:val="Body"/>
-      </w:pPr>
-      <w:r>
-        <w:rPr>
+        <w:pStyle w:val="Body A"/>
+      </w:pPr>
+      <w:r>
+        <w:rPr>
+          <w:rStyle w:val="None"/>
           <w:rtl w:val="0"/>
           <w:lang w:val="en-US"/>
         </w:rPr>
@@ -1662,10 +1895,12 @@
     </w:p>
     <w:p>
       <w:pPr>
-        <w:pStyle w:val="Body"/>
-      </w:pPr>
-      <w:r>
-        <w:rPr>
+        <w:pStyle w:val="Body A"/>
+      </w:pPr>
+      <w:r>
+        <w:rPr>
+          <w:rStyle w:val="None"/>
+          <w:rFonts w:ascii="Arial Unicode MS" w:hAnsi="Arial Unicode MS" w:hint="default"/>
           <w:rtl w:val="1"/>
           <w:lang w:val="ar-SA" w:bidi="ar-SA"/>
         </w:rPr>
@@ -1673,6 +1908,7 @@
       </w:r>
       <w:r>
         <w:rPr>
+          <w:rStyle w:val="None"/>
           <w:rtl w:val="0"/>
           <w:lang w:val="en-US"/>
         </w:rPr>
@@ -1680,17 +1916,20 @@
       </w:r>
       <w:r>
         <w:rPr>
-          <w:rtl w:val="0"/>
+          <w:rStyle w:val="None"/>
+          <w:rtl w:val="0"/>
+          <w:lang w:val="en-US"/>
         </w:rPr>
         <w:t>”</w:t>
       </w:r>
     </w:p>
     <w:p>
       <w:pPr>
-        <w:pStyle w:val="Body"/>
-      </w:pPr>
-      <w:r>
-        <w:rPr>
+        <w:pStyle w:val="Body A"/>
+      </w:pPr>
+      <w:r>
+        <w:rPr>
+          <w:rStyle w:val="None"/>
           <w:rtl w:val="0"/>
           <w:lang w:val="en-US"/>
         </w:rPr>
@@ -1698,6 +1937,8 @@
       </w:r>
       <w:r>
         <w:rPr>
+          <w:rStyle w:val="None"/>
+          <w:rFonts w:ascii="Arial Unicode MS" w:hAnsi="Arial Unicode MS" w:hint="default"/>
           <w:rtl w:val="1"/>
           <w:lang w:val="ar-SA" w:bidi="ar-SA"/>
         </w:rPr>
@@ -1705,6 +1946,7 @@
       </w:r>
       <w:r>
         <w:rPr>
+          <w:rStyle w:val="None"/>
           <w:rtl w:val="0"/>
           <w:lang w:val="en-US"/>
         </w:rPr>
@@ -1712,12 +1954,15 @@
       </w:r>
       <w:r>
         <w:rPr>
-          <w:rtl w:val="0"/>
+          <w:rStyle w:val="None"/>
+          <w:rtl w:val="0"/>
+          <w:lang w:val="en-US"/>
         </w:rPr>
         <w:t xml:space="preserve">” </w:t>
       </w:r>
       <w:r>
         <w:rPr>
+          <w:rStyle w:val="None"/>
           <w:rtl w:val="0"/>
           <w:lang w:val="en-US"/>
         </w:rPr>
@@ -1725,6 +1970,7 @@
       </w:r>
       <w:r>
         <w:rPr>
+          <w:rStyle w:val="None"/>
           <w:rFonts w:ascii="Times New Roman" w:hAnsi="Times New Roman"/>
           <w:b w:val="1"/>
           <w:bCs w:val="1"/>
@@ -1745,6 +1991,7 @@
       </w:pPr>
       <w:r>
         <w:rPr>
+          <w:rStyle w:val="None"/>
           <w:rtl w:val="0"/>
           <w:lang w:val="en-US"/>
         </w:rPr>
@@ -1753,19 +2000,21 @@
     </w:p>
     <w:p>
       <w:pPr>
-        <w:pStyle w:val="Body"/>
-      </w:pPr>
-    </w:p>
-    <w:p>
-      <w:pPr>
-        <w:pStyle w:val="Body"/>
-        <w:rPr>
+        <w:pStyle w:val="Body A"/>
+      </w:pPr>
+    </w:p>
+    <w:p>
+      <w:pPr>
+        <w:pStyle w:val="Body A"/>
+        <w:rPr>
+          <w:rStyle w:val="None"/>
           <w:b w:val="1"/>
           <w:bCs w:val="1"/>
         </w:rPr>
       </w:pPr>
       <w:r>
         <w:rPr>
+          <w:rStyle w:val="None"/>
           <w:b w:val="1"/>
           <w:bCs w:val="1"/>
           <w:rtl w:val="0"/>
@@ -1775,14 +2024,17 @@
       </w:r>
       <w:r>
         <w:rPr>
+          <w:rStyle w:val="None"/>
           <w:b w:val="1"/>
           <w:bCs w:val="1"/>
           <w:rtl w:val="0"/>
+          <w:lang w:val="en-US"/>
         </w:rPr>
         <w:t xml:space="preserve">– </w:t>
       </w:r>
       <w:r>
         <w:rPr>
+          <w:rStyle w:val="None"/>
           <w:b w:val="1"/>
           <w:bCs w:val="1"/>
           <w:rtl w:val="0"/>
@@ -1798,12 +2050,17 @@
           <w:ilvl w:val="0"/>
           <w:numId w:val="8"/>
         </w:numPr>
-        <w:rPr>
-          <w:lang w:val="en-US"/>
-        </w:rPr>
-      </w:pPr>
-      <w:r>
-        <w:rPr>
+        <w:bidi w:val="0"/>
+        <w:ind w:right="0"/>
+        <w:jc w:val="left"/>
+        <w:rPr>
+          <w:rtl w:val="0"/>
+          <w:lang w:val="en-US"/>
+        </w:rPr>
+      </w:pPr>
+      <w:r>
+        <w:rPr>
+          <w:rStyle w:val="None"/>
           <w:rtl w:val="0"/>
           <w:lang w:val="en-US"/>
         </w:rPr>
@@ -1841,6 +2098,7 @@
       </w:r>
       <w:r>
         <w:rPr>
+          <w:rStyle w:val="None"/>
           <w:rtl w:val="0"/>
           <w:lang w:val="en-US"/>
         </w:rPr>
@@ -1854,12 +2112,17 @@
           <w:ilvl w:val="0"/>
           <w:numId w:val="8"/>
         </w:numPr>
-        <w:rPr>
-          <w:lang w:val="en-US"/>
-        </w:rPr>
-      </w:pPr>
-      <w:r>
-        <w:rPr>
+        <w:bidi w:val="0"/>
+        <w:ind w:right="0"/>
+        <w:jc w:val="left"/>
+        <w:rPr>
+          <w:rtl w:val="0"/>
+          <w:lang w:val="en-US"/>
+        </w:rPr>
+      </w:pPr>
+      <w:r>
+        <w:rPr>
+          <w:rStyle w:val="None"/>
           <w:rtl w:val="0"/>
           <w:lang w:val="en-US"/>
         </w:rPr>
@@ -1867,6 +2130,7 @@
       </w:r>
       <w:r>
         <w:rPr>
+          <w:rStyle w:val="None"/>
           <w:rtl w:val="0"/>
           <w:lang w:val="en-US"/>
         </w:rPr>
@@ -1874,6 +2138,7 @@
       </w:r>
       <w:r>
         <w:rPr>
+          <w:rStyle w:val="None"/>
           <w:rtl w:val="0"/>
           <w:lang w:val="en-US"/>
         </w:rPr>
@@ -1881,6 +2146,7 @@
       </w:r>
       <w:r>
         <w:rPr>
+          <w:rStyle w:val="None"/>
           <w:rtl w:val="0"/>
           <w:lang w:val="en-US"/>
         </w:rPr>
@@ -1888,6 +2154,7 @@
       </w:r>
       <w:r>
         <w:rPr>
+          <w:rStyle w:val="None"/>
           <w:rtl w:val="0"/>
           <w:lang w:val="en-US"/>
         </w:rPr>
@@ -1895,6 +2162,7 @@
       </w:r>
       <w:r>
         <w:rPr>
+          <w:rStyle w:val="None"/>
           <w:rtl w:val="0"/>
           <w:lang w:val="en-US"/>
         </w:rPr>
@@ -1902,6 +2170,7 @@
       </w:r>
       <w:r>
         <w:rPr>
+          <w:rStyle w:val="None"/>
           <w:rtl w:val="0"/>
           <w:lang w:val="en-US"/>
         </w:rPr>
@@ -1909,6 +2178,7 @@
       </w:r>
       <w:r>
         <w:rPr>
+          <w:rStyle w:val="None"/>
           <w:rtl w:val="0"/>
           <w:lang w:val="en-US"/>
         </w:rPr>
@@ -1916,6 +2186,7 @@
       </w:r>
       <w:r>
         <w:rPr>
+          <w:rStyle w:val="None"/>
           <w:rtl w:val="0"/>
           <w:lang w:val="en-US"/>
         </w:rPr>
@@ -1923,6 +2194,7 @@
       </w:r>
       <w:r>
         <w:rPr>
+          <w:rStyle w:val="None"/>
           <w:rtl w:val="0"/>
           <w:lang w:val="en-US"/>
         </w:rPr>
@@ -1930,6 +2202,7 @@
       </w:r>
       <w:r>
         <w:rPr>
+          <w:rStyle w:val="None"/>
           <w:rtl w:val="0"/>
           <w:lang w:val="en-US"/>
         </w:rPr>
@@ -1937,6 +2210,7 @@
       </w:r>
       <w:r>
         <w:rPr>
+          <w:rStyle w:val="None"/>
           <w:rtl w:val="0"/>
           <w:lang w:val="en-US"/>
         </w:rPr>
@@ -1944,6 +2218,7 @@
       </w:r>
       <w:r>
         <w:rPr>
+          <w:rStyle w:val="None"/>
           <w:rtl w:val="0"/>
           <w:lang w:val="en-US"/>
         </w:rPr>
@@ -1951,6 +2226,7 @@
       </w:r>
       <w:r>
         <w:rPr>
+          <w:rStyle w:val="None"/>
           <w:rtl w:val="0"/>
           <w:lang w:val="en-US"/>
         </w:rPr>
@@ -1958,6 +2234,7 @@
       </w:r>
       <w:r>
         <w:rPr>
+          <w:rStyle w:val="None"/>
           <w:rtl w:val="0"/>
           <w:lang w:val="en-US"/>
         </w:rPr>
@@ -1965,6 +2242,7 @@
       </w:r>
       <w:r>
         <w:rPr>
+          <w:rStyle w:val="None"/>
           <w:rtl w:val="0"/>
           <w:lang w:val="en-US"/>
         </w:rPr>
@@ -1972,6 +2250,7 @@
       </w:r>
       <w:r>
         <w:rPr>
+          <w:rStyle w:val="None"/>
           <w:rtl w:val="0"/>
           <w:lang w:val="en-US"/>
         </w:rPr>
@@ -1979,6 +2258,7 @@
       </w:r>
       <w:r>
         <w:rPr>
+          <w:rStyle w:val="None"/>
           <w:rtl w:val="0"/>
           <w:lang w:val="en-US"/>
         </w:rPr>
@@ -1986,6 +2266,7 @@
       </w:r>
       <w:r>
         <w:rPr>
+          <w:rStyle w:val="None"/>
           <w:rtl w:val="0"/>
           <w:lang w:val="en-US"/>
         </w:rPr>
@@ -1993,6 +2274,7 @@
       </w:r>
       <w:r>
         <w:rPr>
+          <w:rStyle w:val="None"/>
           <w:rtl w:val="0"/>
           <w:lang w:val="en-US"/>
         </w:rPr>
@@ -2000,6 +2282,7 @@
       </w:r>
       <w:r>
         <w:rPr>
+          <w:rStyle w:val="None"/>
           <w:rtl w:val="0"/>
           <w:lang w:val="en-US"/>
         </w:rPr>
@@ -2007,6 +2290,7 @@
       </w:r>
       <w:r>
         <w:rPr>
+          <w:rStyle w:val="None"/>
           <w:rtl w:val="0"/>
           <w:lang w:val="en-US"/>
         </w:rPr>
@@ -2014,6 +2298,7 @@
       </w:r>
       <w:r>
         <w:rPr>
+          <w:rStyle w:val="None"/>
           <w:rtl w:val="0"/>
           <w:lang w:val="en-US"/>
         </w:rPr>
@@ -2021,6 +2306,7 @@
       </w:r>
       <w:r>
         <w:rPr>
+          <w:rStyle w:val="None"/>
           <w:rtl w:val="0"/>
           <w:lang w:val="en-US"/>
         </w:rPr>
@@ -2028,6 +2314,7 @@
       </w:r>
       <w:r>
         <w:rPr>
+          <w:rStyle w:val="None"/>
           <w:rtl w:val="0"/>
           <w:lang w:val="en-US"/>
         </w:rPr>
@@ -2035,6 +2322,7 @@
       </w:r>
       <w:r>
         <w:rPr>
+          <w:rStyle w:val="None"/>
           <w:rtl w:val="0"/>
           <w:lang w:val="en-US"/>
         </w:rPr>
@@ -2042,6 +2330,7 @@
       </w:r>
       <w:r>
         <w:rPr>
+          <w:rStyle w:val="None"/>
           <w:rtl w:val="0"/>
           <w:lang w:val="en-US"/>
         </w:rPr>
@@ -2049,6 +2338,7 @@
       </w:r>
       <w:r>
         <w:rPr>
+          <w:rStyle w:val="None"/>
           <w:rtl w:val="0"/>
           <w:lang w:val="en-US"/>
         </w:rPr>
@@ -2056,6 +2346,7 @@
       </w:r>
       <w:r>
         <w:rPr>
+          <w:rStyle w:val="None"/>
           <w:rtl w:val="0"/>
           <w:lang w:val="en-US"/>
         </w:rPr>
@@ -2063,6 +2354,7 @@
       </w:r>
       <w:r>
         <w:rPr>
+          <w:rStyle w:val="None"/>
           <w:rtl w:val="0"/>
           <w:lang w:val="en-US"/>
         </w:rPr>
@@ -2070,6 +2362,7 @@
       </w:r>
       <w:r>
         <w:rPr>
+          <w:rStyle w:val="None"/>
           <w:rtl w:val="0"/>
           <w:lang w:val="en-US"/>
         </w:rPr>
@@ -2077,6 +2370,7 @@
       </w:r>
       <w:r>
         <w:rPr>
+          <w:rStyle w:val="None"/>
           <w:rtl w:val="0"/>
           <w:lang w:val="en-US"/>
         </w:rPr>
@@ -2084,6 +2378,7 @@
       </w:r>
       <w:r>
         <w:rPr>
+          <w:rStyle w:val="None"/>
           <w:rtl w:val="0"/>
           <w:lang w:val="en-US"/>
         </w:rPr>
@@ -2097,12 +2392,17 @@
           <w:ilvl w:val="0"/>
           <w:numId w:val="8"/>
         </w:numPr>
-        <w:rPr>
-          <w:lang w:val="en-US"/>
-        </w:rPr>
-      </w:pPr>
-      <w:r>
-        <w:rPr>
+        <w:bidi w:val="0"/>
+        <w:ind w:right="0"/>
+        <w:jc w:val="left"/>
+        <w:rPr>
+          <w:rtl w:val="0"/>
+          <w:lang w:val="en-US"/>
+        </w:rPr>
+      </w:pPr>
+      <w:r>
+        <w:rPr>
+          <w:rStyle w:val="None"/>
           <w:rtl w:val="0"/>
           <w:lang w:val="en-US"/>
         </w:rPr>
@@ -2110,6 +2410,7 @@
       </w:r>
       <w:r>
         <w:rPr>
+          <w:rStyle w:val="None"/>
           <w:rtl w:val="0"/>
           <w:lang w:val="en-US"/>
         </w:rPr>
@@ -2117,6 +2418,7 @@
       </w:r>
       <w:r>
         <w:rPr>
+          <w:rStyle w:val="None"/>
           <w:rtl w:val="0"/>
           <w:lang w:val="en-US"/>
         </w:rPr>
@@ -2124,6 +2426,7 @@
       </w:r>
       <w:r>
         <w:rPr>
+          <w:rStyle w:val="None"/>
           <w:rtl w:val="0"/>
           <w:lang w:val="en-US"/>
         </w:rPr>
@@ -2131,6 +2434,7 @@
       </w:r>
       <w:r>
         <w:rPr>
+          <w:rStyle w:val="None"/>
           <w:rtl w:val="0"/>
           <w:lang w:val="en-US"/>
         </w:rPr>
@@ -2138,6 +2442,7 @@
       </w:r>
       <w:r>
         <w:rPr>
+          <w:rStyle w:val="None"/>
           <w:rtl w:val="0"/>
           <w:lang w:val="en-US"/>
         </w:rPr>
@@ -2145,6 +2450,7 @@
       </w:r>
       <w:r>
         <w:rPr>
+          <w:rStyle w:val="None"/>
           <w:rtl w:val="0"/>
           <w:lang w:val="en-US"/>
         </w:rPr>
@@ -2152,6 +2458,7 @@
       </w:r>
       <w:r>
         <w:rPr>
+          <w:rStyle w:val="None"/>
           <w:rtl w:val="0"/>
           <w:lang w:val="en-US"/>
         </w:rPr>
@@ -2159,6 +2466,7 @@
       </w:r>
       <w:r>
         <w:rPr>
+          <w:rStyle w:val="None"/>
           <w:rtl w:val="0"/>
           <w:lang w:val="en-US"/>
         </w:rPr>
@@ -2166,6 +2474,7 @@
       </w:r>
       <w:r>
         <w:rPr>
+          <w:rStyle w:val="None"/>
           <w:rFonts w:ascii="Times New Roman" w:hAnsi="Times New Roman"/>
           <w:b w:val="1"/>
           <w:bCs w:val="1"/>
@@ -2182,12 +2491,17 @@
           <w:ilvl w:val="0"/>
           <w:numId w:val="8"/>
         </w:numPr>
-        <w:rPr>
-          <w:lang w:val="en-US"/>
-        </w:rPr>
-      </w:pPr>
-      <w:r>
-        <w:rPr>
+        <w:bidi w:val="0"/>
+        <w:ind w:right="0"/>
+        <w:jc w:val="left"/>
+        <w:rPr>
+          <w:rtl w:val="0"/>
+          <w:lang w:val="en-US"/>
+        </w:rPr>
+      </w:pPr>
+      <w:r>
+        <w:rPr>
+          <w:rStyle w:val="None"/>
           <w:rtl w:val="0"/>
           <w:lang w:val="en-US"/>
         </w:rPr>
@@ -2195,6 +2509,7 @@
       </w:r>
       <w:r>
         <w:rPr>
+          <w:rStyle w:val="None"/>
           <w:rtl w:val="0"/>
           <w:lang w:val="en-US"/>
         </w:rPr>
@@ -2202,6 +2517,7 @@
       </w:r>
       <w:r>
         <w:rPr>
+          <w:rStyle w:val="None"/>
           <w:rtl w:val="0"/>
           <w:lang w:val="en-US"/>
         </w:rPr>
@@ -2209,6 +2525,7 @@
       </w:r>
       <w:r>
         <w:rPr>
+          <w:rStyle w:val="None"/>
           <w:rtl w:val="0"/>
           <w:lang w:val="en-US"/>
         </w:rPr>
@@ -2216,6 +2533,7 @@
       </w:r>
       <w:r>
         <w:rPr>
+          <w:rStyle w:val="None"/>
           <w:rtl w:val="0"/>
           <w:lang w:val="en-US"/>
         </w:rPr>
@@ -2223,6 +2541,7 @@
       </w:r>
       <w:r>
         <w:rPr>
+          <w:rStyle w:val="None"/>
           <w:rtl w:val="0"/>
           <w:lang w:val="en-US"/>
         </w:rPr>
@@ -2230,6 +2549,7 @@
       </w:r>
       <w:r>
         <w:rPr>
+          <w:rStyle w:val="None"/>
           <w:rtl w:val="0"/>
           <w:lang w:val="en-US"/>
         </w:rPr>
@@ -2237,6 +2557,7 @@
       </w:r>
       <w:r>
         <w:rPr>
+          <w:rStyle w:val="None"/>
           <w:rtl w:val="0"/>
           <w:lang w:val="en-US"/>
         </w:rPr>
@@ -2244,6 +2565,7 @@
       </w:r>
       <w:r>
         <w:rPr>
+          <w:rStyle w:val="None"/>
           <w:rtl w:val="0"/>
           <w:lang w:val="en-US"/>
         </w:rPr>
@@ -2252,14 +2574,16 @@
     </w:p>
     <w:p>
       <w:pPr>
-        <w:pStyle w:val="Body"/>
+        <w:pStyle w:val="Body A"/>
         <w:ind w:left="720" w:firstLine="0"/>
         <w:rPr>
+          <w:rStyle w:val="None"/>
           <w:rFonts w:ascii="Times New Roman" w:cs="Times New Roman" w:hAnsi="Times New Roman" w:eastAsia="Times New Roman"/>
         </w:rPr>
       </w:pPr>
       <w:r>
         <w:rPr>
+          <w:rStyle w:val="None"/>
           <w:rFonts w:ascii="Times New Roman" w:hAnsi="Times New Roman"/>
           <w:b w:val="1"/>
           <w:bCs w:val="1"/>
@@ -2271,14 +2595,16 @@
     </w:p>
     <w:p>
       <w:pPr>
-        <w:pStyle w:val="Body"/>
+        <w:pStyle w:val="Body A"/>
         <w:ind w:left="720" w:firstLine="0"/>
         <w:rPr>
+          <w:rStyle w:val="None"/>
           <w:rFonts w:ascii="Times New Roman" w:cs="Times New Roman" w:hAnsi="Times New Roman" w:eastAsia="Times New Roman"/>
         </w:rPr>
       </w:pPr>
       <w:r>
         <w:rPr>
+          <w:rStyle w:val="None"/>
           <w:rFonts w:ascii="Times New Roman" w:hAnsi="Times New Roman"/>
           <w:b w:val="1"/>
           <w:bCs w:val="1"/>
@@ -2294,6 +2620,7 @@
       </w:pPr>
       <w:r>
         <w:rPr>
+          <w:rStyle w:val="None"/>
           <w:rtl w:val="0"/>
           <w:lang w:val="en-US"/>
         </w:rPr>
@@ -3490,7 +3817,7 @@
   </w:style>
   <w:style w:type="paragraph" w:styleId="Heading">
     <w:name w:val="Heading"/>
-    <w:next w:val="Body"/>
+    <w:next w:val="Body A"/>
     <w:pPr>
       <w:keepNext w:val="1"/>
       <w:keepLines w:val="1"/>
@@ -3525,8 +3852,9 @@
       <w:shd w:val="nil" w:color="auto" w:fill="auto"/>
       <w:vertAlign w:val="baseline"/>
       <w:lang w:val="en-US"/>
-      <w14:textOutline>
+      <w14:textOutline w14:w="12700" w14:cap="flat">
         <w14:noFill/>
+        <w14:miter w14:lim="400000"/>
       </w14:textOutline>
       <w14:textFill>
         <w14:solidFill>
@@ -3535,9 +3863,9 @@
       </w14:textFill>
     </w:rPr>
   </w:style>
-  <w:style w:type="paragraph" w:styleId="Body">
-    <w:name w:val="Body"/>
-    <w:next w:val="Body"/>
+  <w:style w:type="paragraph" w:styleId="Body A">
+    <w:name w:val="Body A"/>
+    <w:next w:val="Body A"/>
     <w:pPr>
       <w:keepNext w:val="0"/>
       <w:keepLines w:val="0"/>
@@ -3572,8 +3900,9 @@
       <w:shd w:val="nil" w:color="auto" w:fill="auto"/>
       <w:vertAlign w:val="baseline"/>
       <w:lang w:val="en-US"/>
-      <w14:textOutline>
+      <w14:textOutline w14:w="12700" w14:cap="flat">
         <w14:noFill/>
+        <w14:miter w14:lim="400000"/>
       </w14:textOutline>
       <w14:textFill>
         <w14:solidFill>
@@ -3634,9 +3963,12 @@
       </w:numPr>
     </w:pPr>
   </w:style>
+  <w:style w:type="character" w:styleId="None">
+    <w:name w:val="None"/>
+  </w:style>
   <w:style w:type="character" w:styleId="Hyperlink.0">
     <w:name w:val="Hyperlink.0"/>
-    <w:basedOn w:val="Hyperlink"/>
+    <w:basedOn w:val="None"/>
     <w:next w:val="Hyperlink.0"/>
     <w:rPr>
       <w:outline w:val="0"/>
@@ -3698,12 +4030,13 @@
       <w:position w:val="0"/>
       <w:sz w:val="24"/>
       <w:szCs w:val="24"/>
-      <w:u w:val="none"/>
+      <w:u w:val="none" w:color="000000"/>
       <w:shd w:val="nil" w:color="auto" w:fill="auto"/>
       <w:vertAlign w:val="baseline"/>
       <w:lang w:val="en-US"/>
-      <w14:textOutline>
+      <w14:textOutline w14:w="12700" w14:cap="flat">
         <w14:noFill/>
+        <w14:miter w14:lim="400000"/>
       </w14:textOutline>
       <w14:textFill>
         <w14:solidFill>
@@ -3714,7 +4047,7 @@
   </w:style>
   <w:style w:type="paragraph" w:styleId="Heading 2">
     <w:name w:val="Heading 2"/>
-    <w:next w:val="Body"/>
+    <w:next w:val="Body A"/>
     <w:pPr>
       <w:keepNext w:val="1"/>
       <w:keepLines w:val="1"/>
@@ -3749,12 +4082,29 @@
       <w:shd w:val="nil" w:color="auto" w:fill="auto"/>
       <w:vertAlign w:val="baseline"/>
       <w:lang w:val="en-US"/>
-      <w14:textOutline>
+      <w14:textOutline w14:w="12700" w14:cap="flat">
         <w14:noFill/>
+        <w14:miter w14:lim="400000"/>
       </w14:textOutline>
       <w14:textFill>
         <w14:solidFill>
           <w14:srgbClr w14:val="2F5496"/>
+        </w14:solidFill>
+      </w14:textFill>
+    </w:rPr>
+  </w:style>
+  <w:style w:type="character" w:styleId="Hyperlink.1">
+    <w:name w:val="Hyperlink.1"/>
+    <w:basedOn w:val="None"/>
+    <w:next w:val="Hyperlink.1"/>
+    <w:rPr>
+      <w:outline w:val="0"/>
+      <w:color w:val="0563c1"/>
+      <w:u w:val="single" w:color="0563c1"/>
+      <w:lang w:val="de-DE"/>
+      <w14:textFill>
+        <w14:solidFill>
+          <w14:srgbClr w14:val="0563C1"/>
         </w14:solidFill>
       </w14:textFill>
     </w:rPr>
@@ -3963,17 +4313,17 @@
         <a:solidFill>
           <a:srgbClr val="FFFFFF"/>
         </a:solidFill>
-        <a:ln w="12700" cap="flat">
+        <a:ln w="25400" cap="flat">
           <a:solidFill>
             <a:schemeClr val="accent1"/>
           </a:solidFill>
           <a:prstDash val="solid"/>
-          <a:miter lim="800000"/>
+          <a:round/>
         </a:ln>
         <a:effectLst/>
         <a:sp3d/>
       </a:spPr>
-      <a:bodyPr rot="0" spcFirstLastPara="1" vertOverflow="overflow" horzOverflow="overflow" vert="horz" wrap="square" lIns="45719" tIns="45719" rIns="45719" bIns="45719" numCol="1" spcCol="38100" rtlCol="0" anchor="ctr" upright="0">
+      <a:bodyPr rot="0" spcFirstLastPara="1" vertOverflow="overflow" horzOverflow="overflow" vert="horz" wrap="square" lIns="45718" tIns="45718" rIns="45718" bIns="45718" numCol="1" spcCol="38100" rtlCol="0" anchor="ctr" upright="0">
         <a:spAutoFit/>
       </a:bodyPr>
       <a:lstStyle>
@@ -4001,10 +4351,10 @@
             </a:solidFill>
             <a:effectLst/>
             <a:uFillTx/>
-            <a:latin typeface="Calibri"/>
-            <a:ea typeface="Calibri"/>
-            <a:cs typeface="Calibri"/>
-            <a:sym typeface="Calibri"/>
+            <a:latin typeface="+mn-lt"/>
+            <a:ea typeface="+mn-ea"/>
+            <a:cs typeface="+mn-cs"/>
+            <a:sym typeface="Helvetica Neue"/>
           </a:defRPr>
         </a:defPPr>
         <a:lvl1pPr marL="0" marR="0" indent="0" algn="l" defTabSz="914400" rtl="0" fontAlgn="auto" latinLnBrk="1" hangingPunct="0">
@@ -4252,12 +4602,12 @@
     <a:lnDef>
       <a:spPr>
         <a:noFill/>
-        <a:ln w="12700" cap="flat">
+        <a:ln w="25400" cap="flat">
           <a:solidFill>
             <a:schemeClr val="accent1"/>
           </a:solidFill>
           <a:prstDash val="solid"/>
-          <a:miter lim="800000"/>
+          <a:round/>
         </a:ln>
         <a:effectLst/>
         <a:sp3d/>
@@ -4544,7 +4894,7 @@
         <a:effectLst/>
         <a:sp3d/>
       </a:spPr>
-      <a:bodyPr rot="0" spcFirstLastPara="1" vertOverflow="overflow" horzOverflow="overflow" vert="horz" wrap="square" lIns="45719" tIns="45719" rIns="45719" bIns="45719" numCol="1" spcCol="38100" rtlCol="0" anchor="t" upright="0">
+      <a:bodyPr rot="0" spcFirstLastPara="1" vertOverflow="overflow" horzOverflow="overflow" vert="horz" wrap="square" lIns="45718" tIns="45718" rIns="45718" bIns="45718" numCol="1" spcCol="38100" rtlCol="0" anchor="t" upright="0">
         <a:spAutoFit/>
       </a:bodyPr>
       <a:lstStyle>
@@ -4572,10 +4922,10 @@
             </a:solidFill>
             <a:effectLst/>
             <a:uFillTx/>
-            <a:latin typeface="Calibri"/>
-            <a:ea typeface="Calibri"/>
-            <a:cs typeface="Calibri"/>
-            <a:sym typeface="Calibri"/>
+            <a:latin typeface="+mn-lt"/>
+            <a:ea typeface="+mn-ea"/>
+            <a:cs typeface="+mn-cs"/>
+            <a:sym typeface="Helvetica Neue"/>
           </a:defRPr>
         </a:defPPr>
         <a:lvl1pPr marL="0" marR="0" indent="0" algn="l" defTabSz="914400" rtl="0" fontAlgn="auto" latinLnBrk="1" hangingPunct="0">

</xml_diff>